<commit_message>
Corrections to the Online Repositories chapter.
</commit_message>
<xml_diff>
--- a/wiki/tutorial/4 - Online Repositories/4.0 - Introduction/4.0_introduction.docx
+++ b/wiki/tutorial/4 - Online Repositories/4.0 - Introduction/4.0_introduction.docx
@@ -1,6 +1,6 @@
 
 <file path=word/document.xml><?xml version="1.0" encoding="utf-8"?>
-<w:document xmlns:wpc="http://schemas.microsoft.com/office/word/2010/wordprocessingCanvas" xmlns:mc="http://schemas.openxmlformats.org/markup-compatibility/2006" xmlns:o="urn:schemas-microsoft-com:office:office" xmlns:r="http://schemas.openxmlformats.org/officeDocument/2006/relationships" xmlns:m="http://schemas.openxmlformats.org/officeDocument/2006/math" xmlns:v="urn:schemas-microsoft-com:vml" xmlns:wp14="http://schemas.microsoft.com/office/word/2010/wordprocessingDrawing" xmlns:wp="http://schemas.openxmlformats.org/drawingml/2006/wordprocessingDrawing" xmlns:w10="urn:schemas-microsoft-com:office:word" xmlns:w="http://schemas.openxmlformats.org/wordprocessingml/2006/main" xmlns:w14="http://schemas.microsoft.com/office/word/2010/wordml" xmlns:wpg="http://schemas.microsoft.com/office/word/2010/wordprocessingGroup" xmlns:wpi="http://schemas.microsoft.com/office/word/2010/wordprocessingInk" xmlns:wne="http://schemas.microsoft.com/office/word/2006/wordml" xmlns:wps="http://schemas.microsoft.com/office/word/2010/wordprocessingShape" mc:Ignorable="w14 wp14">
+<w:document xmlns:ve="http://schemas.openxmlformats.org/markup-compatibility/2006" xmlns:o="urn:schemas-microsoft-com:office:office" xmlns:r="http://schemas.openxmlformats.org/officeDocument/2006/relationships" xmlns:m="http://schemas.openxmlformats.org/officeDocument/2006/math" xmlns:v="urn:schemas-microsoft-com:vml" xmlns:wp="http://schemas.openxmlformats.org/drawingml/2006/wordprocessingDrawing" xmlns:w10="urn:schemas-microsoft-com:office:word" xmlns:w="http://schemas.openxmlformats.org/wordprocessingml/2006/main" xmlns:wne="http://schemas.microsoft.com/office/word/2006/wordml">
   <w:body>
     <w:p>
       <w:pPr>
@@ -51,7 +51,7 @@
         <w:rPr>
           <w:lang w:val="en-GB"/>
         </w:rPr>
-        <w:t xml:space="preserve"> of the tutorial, </w:t>
+        <w:t xml:space="preserve"> </w:t>
       </w:r>
       <w:r>
         <w:rPr>
@@ -120,6 +120,15 @@
       <w:pPr>
         <w:jc w:val="both"/>
         <w:rPr>
+          <w:sz w:val="10"/>
+          <w:lang w:val="en-GB"/>
+        </w:rPr>
+      </w:pPr>
+    </w:p>
+    <w:p>
+      <w:pPr>
+        <w:jc w:val="both"/>
+        <w:rPr>
           <w:lang w:val="en-GB"/>
         </w:rPr>
       </w:pPr>
@@ -135,7 +144,7 @@
           <w:lang w:val="de-DE" w:eastAsia="de-DE"/>
         </w:rPr>
         <w:pict>
-          <v:group id="Zeichenbereich 40" o:spid="_x0000_s1026" editas="canvas" style="width:468pt;height:351.8pt;mso-position-horizontal-relative:char;mso-position-vertical-relative:line" coordorigin="1440,4262" coordsize="9360,7036" o:gfxdata="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">
+          <v:group id="Zeichenbereich 40" o:spid="_x0000_s1026" editas="canvas" style="width:452.55pt;height:339.05pt;mso-position-horizontal-relative:char;mso-position-vertical-relative:line" coordorigin="1749,4517" coordsize="9051,6781" o:gfxdata="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">
             <v:shapetype id="_x0000_t75" coordsize="21600,21600" o:spt="75" o:preferrelative="t" path="m@4@5l@4@11@9@11@9@5xe" filled="f" stroked="f">
               <v:stroke joinstyle="miter"/>
               <v:formulas>
@@ -155,14 +164,14 @@
               <v:path o:extrusionok="f" gradientshapeok="t" o:connecttype="rect"/>
               <o:lock v:ext="edit" aspectratio="t"/>
             </v:shapetype>
-            <v:shape id="_x0000_s1027" type="#_x0000_t75" style="position:absolute;left:1440;top:4262;width:9360;height:7036;visibility:visible">
+            <v:shape id="_x0000_s1027" type="#_x0000_t75" style="position:absolute;left:1749;top:4517;width:9051;height:6781;visibility:visible">
               <v:fill o:detectmouseclick="t"/>
               <v:path o:connecttype="none"/>
             </v:shape>
             <v:oval id="Ellipse 6" o:spid="_x0000_s1028" style="position:absolute;left:4867;top:7486;width:2254;height:1141;visibility:visible;v-text-anchor:middle" o:gfxdata="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" fillcolor="#dfa7a6 [1621]" strokecolor="#bc4542 [3045]">
               <v:fill color2="#f5e4e4 [501]" rotate="t" angle="180" colors="0 #ffa2a1;22938f #ffbebd;1 #ffe5e5" focus="100%" type="gradient"/>
               <v:shadow on="t" color="black" opacity="24903f" origin=",.5" offset="0,.55556mm"/>
-              <v:textbox>
+              <v:textbox style="mso-next-textbox:#Ellipse 6">
                 <w:txbxContent>
                   <w:p>
                     <w:pPr>
@@ -207,7 +216,7 @@
             <v:shape id="Flussdiagramm: Mehrere Dokumente 14" o:spid="_x0000_s1029" type="#_x0000_t115" style="position:absolute;left:5243;top:4517;width:1685;height:1373;visibility:visible;v-text-anchor:middle" o:gfxdata="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" fillcolor="#bfb1d0 [1623]" strokecolor="#795d9b [3047]">
               <v:fill color2="#ece7f1 [503]" rotate="t" angle="180" colors="0 #c9b5e8;22938f #d9cbee;1 #f0eaf9" focus="100%" type="gradient"/>
               <v:shadow on="t" color="black" opacity="24903f" origin=",.5" offset="0,.55556mm"/>
-              <v:textbox>
+              <v:textbox style="mso-next-textbox:#Flussdiagramm: Mehrere Dokumente 14">
                 <w:txbxContent>
                   <w:p>
                     <w:pPr>
@@ -235,7 +244,7 @@
             <v:oval id="Ellipse 17" o:spid="_x0000_s1030" style="position:absolute;left:8007;top:6643;width:2280;height:1140;visibility:visible;v-text-anchor:middle" o:gfxdata="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" fillcolor="#a7bfde [1620]" strokecolor="#4579b8 [3044]">
               <v:fill color2="#e4ecf5 [500]" rotate="t" angle="180" colors="0 #a3c4ff;22938f #bfd5ff;1 #e5eeff" focus="100%" type="gradient"/>
               <v:shadow on="t" color="black" opacity="24903f" origin=",.5" offset="0,.55556mm"/>
-              <v:textbox>
+              <v:textbox style="mso-next-textbox:#Ellipse 17">
                 <w:txbxContent>
                   <w:p>
                     <w:pPr>
@@ -268,6 +277,16 @@
                         <w:szCs w:val="22"/>
                       </w:rPr>
                       <w:br/>
+                    </w:r>
+                    <w:r>
+                      <w:rPr>
+                        <w:rFonts w:asciiTheme="minorHAnsi" w:eastAsia="Calibri" w:hAnsiTheme="minorHAnsi" w:cstheme="minorHAnsi"/>
+                        <w:b/>
+                        <w:bCs/>
+                        <w:color w:val="002060"/>
+                        <w:sz w:val="22"/>
+                        <w:szCs w:val="22"/>
+                      </w:rPr>
                       <w:t>Resources</w:t>
                     </w:r>
                   </w:p>
@@ -500,7 +519,7 @@
         </w:rPr>
         <w:t xml:space="preserve">, </w:t>
       </w:r>
-      <w:hyperlink r:id="rId9" w:history="1">
+      <w:hyperlink r:id="rId8" w:history="1">
         <w:r>
           <w:rPr>
             <w:rStyle w:val="Hyperlink"/>
@@ -542,7 +561,7 @@
         </w:rPr>
         <w:t>(</w:t>
       </w:r>
-      <w:hyperlink r:id="rId10" w:history="1">
+      <w:hyperlink r:id="rId9" w:history="1">
         <w:r>
           <w:rPr>
             <w:rStyle w:val="Hyperlink"/>
@@ -601,13 +620,73 @@
         <w:rPr>
           <w:lang w:val="en-GB"/>
         </w:rPr>
-        <w:t>allows you to store other information as well.</w:t>
-      </w:r>
-      <w:r>
-        <w:rPr>
-          <w:lang w:val="en-GB"/>
-        </w:rPr>
-        <w:t xml:space="preserve"> For both of them, the identification results should be converted into the </w:t>
+        <w:t xml:space="preserve">allows you to store </w:t>
+      </w:r>
+      <w:r>
+        <w:rPr>
+          <w:lang w:val="en-GB"/>
+        </w:rPr>
+        <w:t>additional</w:t>
+      </w:r>
+      <w:r>
+        <w:rPr>
+          <w:lang w:val="en-GB"/>
+        </w:rPr>
+        <w:t xml:space="preserve"> information as well.</w:t>
+      </w:r>
+      <w:r>
+        <w:rPr>
+          <w:lang w:val="en-GB"/>
+        </w:rPr>
+        <w:t xml:space="preserve"> For both of them, the identification results </w:t>
+      </w:r>
+      <w:r>
+        <w:rPr>
+          <w:lang w:val="en-GB"/>
+        </w:rPr>
+        <w:t>first have</w:t>
+      </w:r>
+      <w:r>
+        <w:rPr>
+          <w:lang w:val="en-GB"/>
+        </w:rPr>
+        <w:t xml:space="preserve"> </w:t>
+      </w:r>
+      <w:r>
+        <w:rPr>
+          <w:lang w:val="en-GB"/>
+        </w:rPr>
+        <w:t xml:space="preserve">to </w:t>
+      </w:r>
+      <w:r>
+        <w:rPr>
+          <w:lang w:val="en-GB"/>
+        </w:rPr>
+        <w:t xml:space="preserve">be converted into </w:t>
+      </w:r>
+      <w:r>
+        <w:rPr>
+          <w:lang w:val="en-GB"/>
+        </w:rPr>
+        <w:t xml:space="preserve">standard formats. We will here </w:t>
+      </w:r>
+      <w:r>
+        <w:rPr>
+          <w:lang w:val="en-GB"/>
+        </w:rPr>
+        <w:t>use</w:t>
+      </w:r>
+      <w:r>
+        <w:rPr>
+          <w:lang w:val="en-GB"/>
+        </w:rPr>
+        <w:t xml:space="preserve"> </w:t>
+      </w:r>
+      <w:r>
+        <w:rPr>
+          <w:lang w:val="en-GB"/>
+        </w:rPr>
+        <w:t xml:space="preserve">the </w:t>
       </w:r>
       <w:r>
         <w:rPr>
@@ -631,33 +710,187 @@
         <w:rPr>
           <w:lang w:val="en-GB"/>
         </w:rPr>
-        <w:t>format.</w:t>
+        <w:t>format</w:t>
+      </w:r>
+      <w:r>
+        <w:rPr>
+          <w:lang w:val="en-GB"/>
+        </w:rPr>
+        <w:t xml:space="preserve">, however in the near future this will be </w:t>
+      </w:r>
+      <w:r>
+        <w:rPr>
+          <w:lang w:val="en-GB"/>
+        </w:rPr>
+        <w:t>updated to</w:t>
+      </w:r>
+      <w:r>
+        <w:rPr>
+          <w:lang w:val="en-GB"/>
+        </w:rPr>
+        <w:t xml:space="preserve"> the new standard </w:t>
+      </w:r>
+      <w:r>
+        <w:rPr>
+          <w:lang w:val="en-GB"/>
+        </w:rPr>
+        <w:t xml:space="preserve">format </w:t>
+      </w:r>
+      <w:r>
+        <w:rPr>
+          <w:lang w:val="en-GB"/>
+        </w:rPr>
+        <w:t>called mzIdentML</w:t>
+      </w:r>
+      <w:r>
+        <w:rPr>
+          <w:lang w:val="en-GB"/>
+        </w:rPr>
+        <w:t>.</w:t>
+      </w:r>
+      <w:r>
+        <w:rPr>
+          <w:lang w:val="en-GB"/>
+        </w:rPr>
+        <w:fldChar w:fldCharType="begin">
+          <w:fldData xml:space="preserve">PEVuZE5vdGU+PENpdGU+PEF1dGhvcj5Kb25lczwvQXV0aG9yPjxZZWFyPjIwMTI8L1llYXI+PFJl
+Y051bT4zMzA8L1JlY051bT48cmVjb3JkPjxyZWMtbnVtYmVyPjMzMDwvcmVjLW51bWJlcj48Zm9y
+ZWlnbi1rZXlzPjxrZXkgYXBwPSJFTiIgZGItaWQ9IndzeHZyd2VzdHhwZnc5ZTJyZTZwenhkb3B2
+ZmQycGZ3eGFkeiI+MzMwPC9rZXk+PC9mb3JlaWduLWtleXM+PHJlZi10eXBlIG5hbWU9IkpvdXJu
+YWwgQXJ0aWNsZSI+MTc8L3JlZi10eXBlPjxjb250cmlidXRvcnM+PGF1dGhvcnM+PGF1dGhvcj5K
+b25lcywgQS4gUi48L2F1dGhvcj48YXV0aG9yPkVpc2VuYWNoZXIsIE0uPC9hdXRob3I+PGF1dGhv
+cj5NYXllciwgRy48L2F1dGhvcj48YXV0aG9yPktvaGxiYWNoZXIsIE8uPC9hdXRob3I+PGF1dGhv
+cj5TaWVwZW4sIEouPC9hdXRob3I+PGF1dGhvcj5IdWJiYXJkLCBTLiBKLjwvYXV0aG9yPjxhdXRo
+b3I+U2VsbGV5LCBKLiBOLjwvYXV0aG9yPjxhdXRob3I+U2VhcmxlLCBCLiBDLjwvYXV0aG9yPjxh
+dXRob3I+U2hvZnN0YWhsLCBKLjwvYXV0aG9yPjxhdXRob3I+U2V5bW91ciwgUy4gTC48L2F1dGhv
+cj48YXV0aG9yPkp1bGlhbiwgUi48L2F1dGhvcj48YXV0aG9yPkJpbnosIFAuIEEuPC9hdXRob3I+
+PGF1dGhvcj5EZXV0c2NoLCBFLiBXLjwvYXV0aG9yPjxhdXRob3I+SGVybWpha29iLCBILjwvYXV0
+aG9yPjxhdXRob3I+UmVpc2luZ2VyLCBGLjwvYXV0aG9yPjxhdXRob3I+R3Jpc3MsIEouPC9hdXRo
+b3I+PGF1dGhvcj5WaXpjYWlubywgSi4gQS48L2F1dGhvcj48YXV0aG9yPkNoYW1iZXJzLCBNLjwv
+YXV0aG9yPjxhdXRob3I+UGl6YXJybywgQS48L2F1dGhvcj48YXV0aG9yPkNyZWFzeSwgRC48L2F1
+dGhvcj48L2F1dGhvcnM+PC9jb250cmlidXRvcnM+PGF1dGgtYWRkcmVzcz5JbnN0aXR1dGUgb2Yg
+SW50ZWdyYXRpdmUgQmlvbG9neSwgVW5pdmVyc2l0eSBvZiBMaXZlcnBvb2wsIExpdmVycG9vbCBM
+NjkgN1pKLCBVSy4gYW5kcmV3LmpvbmVzQGxpdi5hYy51azwvYXV0aC1hZGRyZXNzPjx0aXRsZXM+
+PHRpdGxlPlRoZSBteklkZW50TUwgZGF0YSBzdGFuZGFyZCBmb3IgbWFzcyBzcGVjdHJvbWV0cnkt
+YmFzZWQgcHJvdGVvbWljcyByZXN1bHRzPC90aXRsZT48c2Vjb25kYXJ5LXRpdGxlPk1vbCBDZWxs
+IFByb3Rlb21pY3M8L3NlY29uZGFyeS10aXRsZT48L3RpdGxlcz48cGVyaW9kaWNhbD48ZnVsbC10
+aXRsZT5Nb2wgQ2VsbCBQcm90ZW9taWNzPC9mdWxsLXRpdGxlPjwvcGVyaW9kaWNhbD48cGFnZXM+
+TTExMSAwMTQzODE8L3BhZ2VzPjx2b2x1bWU+MTE8L3ZvbHVtZT48bnVtYmVyPjc8L251bWJlcj48
+ZWRpdGlvbj4yMDEyLzAzLzAxPC9lZGl0aW9uPjxrZXl3b3Jkcz48a2V5d29yZD5EYXRhYmFzZXMs
+IFByb3RlaW48L2tleXdvcmQ+PGtleXdvcmQ+SW50ZXJuZXQ8L2tleXdvcmQ+PGtleXdvcmQ+TWFz
+cyBTcGVjdHJvbWV0cnkvbWV0aG9kcy8qc3RhbmRhcmRzPC9rZXl3b3JkPjxrZXl3b3JkPlByb3Rl
+aW5zLyphbmFseXNpczwva2V5d29yZD48a2V5d29yZD5Qcm90ZW9taWNzL21ldGhvZHMvKnN0YW5k
+YXJkczwva2V5d29yZD48a2V5d29yZD4qU29mdHdhcmU8L2tleXdvcmQ+PC9rZXl3b3Jkcz48ZGF0
+ZXM+PHllYXI+MjAxMjwveWVhcj48cHViLWRhdGVzPjxkYXRlPkp1bDwvZGF0ZT48L3B1Yi1kYXRl
+cz48L2RhdGVzPjxpc2JuPjE1MzUtOTQ4NCAoRWxlY3Ryb25pYykmI3hEOzE1MzUtOTQ3NiAoTGlu
+a2luZyk8L2lzYm4+PGFjY2Vzc2lvbi1udW0+MjIzNzUwNzQ8L2FjY2Vzc2lvbi1udW0+PHVybHM+
+PHJlbGF0ZWQtdXJscz48dXJsPmh0dHA6Ly93d3cubmNiaS5ubG0ubmloLmdvdi9lbnRyZXovcXVl
+cnkuZmNnaT9jbWQ9UmV0cmlldmUmYW1wO2RiPVB1Yk1lZCZhbXA7ZG9wdD1DaXRhdGlvbiZhbXA7
+bGlzdF91aWRzPTIyMzc1MDc0PC91cmw+PC9yZWxhdGVkLXVybHM+PC91cmxzPjxjdXN0b20yPjMz
+OTQ5NDU8L2N1c3RvbTI+PGVsZWN0cm9uaWMtcmVzb3VyY2UtbnVtPk0xMTEuMDE0MzgxIFtwaWld
+JiN4RDsxMC4xMDc0L21jcC5NMTExLjAxNDM4MTwvZWxlY3Ryb25pYy1yZXNvdXJjZS1udW0+PGxh
+bmd1YWdlPmVuZzwvbGFuZ3VhZ2U+PC9yZWNvcmQ+PC9DaXRlPjwvRW5kTm90ZT4A
+</w:fldData>
+        </w:fldChar>
+      </w:r>
+      <w:r>
+        <w:rPr>
+          <w:lang w:val="en-GB"/>
+        </w:rPr>
+        <w:instrText xml:space="preserve"> ADDIN EN.CITE </w:instrText>
+      </w:r>
+      <w:r>
+        <w:rPr>
+          <w:lang w:val="en-GB"/>
+        </w:rPr>
+        <w:fldChar w:fldCharType="begin">
+          <w:fldData xml:space="preserve">PEVuZE5vdGU+PENpdGU+PEF1dGhvcj5Kb25lczwvQXV0aG9yPjxZZWFyPjIwMTI8L1llYXI+PFJl
+Y051bT4zMzA8L1JlY051bT48cmVjb3JkPjxyZWMtbnVtYmVyPjMzMDwvcmVjLW51bWJlcj48Zm9y
+ZWlnbi1rZXlzPjxrZXkgYXBwPSJFTiIgZGItaWQ9IndzeHZyd2VzdHhwZnc5ZTJyZTZwenhkb3B2
+ZmQycGZ3eGFkeiI+MzMwPC9rZXk+PC9mb3JlaWduLWtleXM+PHJlZi10eXBlIG5hbWU9IkpvdXJu
+YWwgQXJ0aWNsZSI+MTc8L3JlZi10eXBlPjxjb250cmlidXRvcnM+PGF1dGhvcnM+PGF1dGhvcj5K
+b25lcywgQS4gUi48L2F1dGhvcj48YXV0aG9yPkVpc2VuYWNoZXIsIE0uPC9hdXRob3I+PGF1dGhv
+cj5NYXllciwgRy48L2F1dGhvcj48YXV0aG9yPktvaGxiYWNoZXIsIE8uPC9hdXRob3I+PGF1dGhv
+cj5TaWVwZW4sIEouPC9hdXRob3I+PGF1dGhvcj5IdWJiYXJkLCBTLiBKLjwvYXV0aG9yPjxhdXRo
+b3I+U2VsbGV5LCBKLiBOLjwvYXV0aG9yPjxhdXRob3I+U2VhcmxlLCBCLiBDLjwvYXV0aG9yPjxh
+dXRob3I+U2hvZnN0YWhsLCBKLjwvYXV0aG9yPjxhdXRob3I+U2V5bW91ciwgUy4gTC48L2F1dGhv
+cj48YXV0aG9yPkp1bGlhbiwgUi48L2F1dGhvcj48YXV0aG9yPkJpbnosIFAuIEEuPC9hdXRob3I+
+PGF1dGhvcj5EZXV0c2NoLCBFLiBXLjwvYXV0aG9yPjxhdXRob3I+SGVybWpha29iLCBILjwvYXV0
+aG9yPjxhdXRob3I+UmVpc2luZ2VyLCBGLjwvYXV0aG9yPjxhdXRob3I+R3Jpc3MsIEouPC9hdXRo
+b3I+PGF1dGhvcj5WaXpjYWlubywgSi4gQS48L2F1dGhvcj48YXV0aG9yPkNoYW1iZXJzLCBNLjwv
+YXV0aG9yPjxhdXRob3I+UGl6YXJybywgQS48L2F1dGhvcj48YXV0aG9yPkNyZWFzeSwgRC48L2F1
+dGhvcj48L2F1dGhvcnM+PC9jb250cmlidXRvcnM+PGF1dGgtYWRkcmVzcz5JbnN0aXR1dGUgb2Yg
+SW50ZWdyYXRpdmUgQmlvbG9neSwgVW5pdmVyc2l0eSBvZiBMaXZlcnBvb2wsIExpdmVycG9vbCBM
+NjkgN1pKLCBVSy4gYW5kcmV3LmpvbmVzQGxpdi5hYy51azwvYXV0aC1hZGRyZXNzPjx0aXRsZXM+
+PHRpdGxlPlRoZSBteklkZW50TUwgZGF0YSBzdGFuZGFyZCBmb3IgbWFzcyBzcGVjdHJvbWV0cnkt
+YmFzZWQgcHJvdGVvbWljcyByZXN1bHRzPC90aXRsZT48c2Vjb25kYXJ5LXRpdGxlPk1vbCBDZWxs
+IFByb3Rlb21pY3M8L3NlY29uZGFyeS10aXRsZT48L3RpdGxlcz48cGVyaW9kaWNhbD48ZnVsbC10
+aXRsZT5Nb2wgQ2VsbCBQcm90ZW9taWNzPC9mdWxsLXRpdGxlPjwvcGVyaW9kaWNhbD48cGFnZXM+
+TTExMSAwMTQzODE8L3BhZ2VzPjx2b2x1bWU+MTE8L3ZvbHVtZT48bnVtYmVyPjc8L251bWJlcj48
+ZWRpdGlvbj4yMDEyLzAzLzAxPC9lZGl0aW9uPjxrZXl3b3Jkcz48a2V5d29yZD5EYXRhYmFzZXMs
+IFByb3RlaW48L2tleXdvcmQ+PGtleXdvcmQ+SW50ZXJuZXQ8L2tleXdvcmQ+PGtleXdvcmQ+TWFz
+cyBTcGVjdHJvbWV0cnkvbWV0aG9kcy8qc3RhbmRhcmRzPC9rZXl3b3JkPjxrZXl3b3JkPlByb3Rl
+aW5zLyphbmFseXNpczwva2V5d29yZD48a2V5d29yZD5Qcm90ZW9taWNzL21ldGhvZHMvKnN0YW5k
+YXJkczwva2V5d29yZD48a2V5d29yZD4qU29mdHdhcmU8L2tleXdvcmQ+PC9rZXl3b3Jkcz48ZGF0
+ZXM+PHllYXI+MjAxMjwveWVhcj48cHViLWRhdGVzPjxkYXRlPkp1bDwvZGF0ZT48L3B1Yi1kYXRl
+cz48L2RhdGVzPjxpc2JuPjE1MzUtOTQ4NCAoRWxlY3Ryb25pYykmI3hEOzE1MzUtOTQ3NiAoTGlu
+a2luZyk8L2lzYm4+PGFjY2Vzc2lvbi1udW0+MjIzNzUwNzQ8L2FjY2Vzc2lvbi1udW0+PHVybHM+
+PHJlbGF0ZWQtdXJscz48dXJsPmh0dHA6Ly93d3cubmNiaS5ubG0ubmloLmdvdi9lbnRyZXovcXVl
+cnkuZmNnaT9jbWQ9UmV0cmlldmUmYW1wO2RiPVB1Yk1lZCZhbXA7ZG9wdD1DaXRhdGlvbiZhbXA7
+bGlzdF91aWRzPTIyMzc1MDc0PC91cmw+PC9yZWxhdGVkLXVybHM+PC91cmxzPjxjdXN0b20yPjMz
+OTQ5NDU8L2N1c3RvbTI+PGVsZWN0cm9uaWMtcmVzb3VyY2UtbnVtPk0xMTEuMDE0MzgxIFtwaWld
+JiN4RDsxMC4xMDc0L21jcC5NMTExLjAxNDM4MTwvZWxlY3Ryb25pYy1yZXNvdXJjZS1udW0+PGxh
+bmd1YWdlPmVuZzwvbGFuZ3VhZ2U+PC9yZWNvcmQ+PC9DaXRlPjwvRW5kTm90ZT4A
+</w:fldData>
+        </w:fldChar>
+      </w:r>
+      <w:r>
+        <w:rPr>
+          <w:lang w:val="en-GB"/>
+        </w:rPr>
+        <w:instrText xml:space="preserve"> ADDIN EN.CITE.DATA </w:instrText>
+      </w:r>
+      <w:r>
+        <w:rPr>
+          <w:lang w:val="en-GB"/>
+        </w:rPr>
+      </w:r>
+      <w:r>
+        <w:rPr>
+          <w:lang w:val="en-GB"/>
+        </w:rPr>
+        <w:fldChar w:fldCharType="end"/>
+      </w:r>
+      <w:r>
+        <w:rPr>
+          <w:lang w:val="en-GB"/>
+        </w:rPr>
+        <w:fldChar w:fldCharType="separate"/>
+      </w:r>
+      <w:r>
+        <w:rPr>
+          <w:noProof/>
+          <w:vertAlign w:val="superscript"/>
+          <w:lang w:val="en-GB"/>
+        </w:rPr>
+        <w:t>2</w:t>
+      </w:r>
+      <w:r>
+        <w:rPr>
+          <w:lang w:val="en-GB"/>
+        </w:rPr>
+        <w:fldChar w:fldCharType="end"/>
       </w:r>
     </w:p>
     <w:p>
       <w:pPr>
-        <w:spacing w:after="0" w:line="240" w:lineRule="auto"/>
-        <w:rPr>
-          <w:i/>
-          <w:lang w:val="en-GB"/>
-        </w:rPr>
-      </w:pPr>
-      <w:r>
-        <w:rPr>
-          <w:lang w:val="en-GB"/>
-        </w:rPr>
-        <w:br w:type="page"/>
-      </w:r>
+        <w:pStyle w:val="Title"/>
+        <w:rPr>
+          <w:lang w:val="fr-FR"/>
+        </w:rPr>
+      </w:pPr>
       <w:bookmarkStart w:id="0" w:name="_GoBack"/>
       <w:bookmarkEnd w:id="0"/>
-    </w:p>
-    <w:p>
-      <w:pPr>
-        <w:pStyle w:val="Title"/>
-        <w:rPr>
-          <w:lang w:val="fr-FR"/>
-        </w:rPr>
-      </w:pPr>
       <w:proofErr w:type="spellStart"/>
       <w:r>
         <w:rPr>
@@ -670,7 +903,135 @@
     </w:p>
     <w:p>
       <w:pPr>
-        <w:spacing w:line="240" w:lineRule="auto"/>
+        <w:spacing w:after="0" w:line="240" w:lineRule="auto"/>
+        <w:ind w:left="720" w:hanging="720"/>
+        <w:rPr>
+          <w:noProof/>
+          <w:lang w:val="fr-FR"/>
+        </w:rPr>
+      </w:pPr>
+      <w:r>
+        <w:rPr>
+          <w:lang w:val="en-GB"/>
+        </w:rPr>
+        <w:fldChar w:fldCharType="begin"/>
+      </w:r>
+      <w:r>
+        <w:rPr>
+          <w:lang w:val="fr-FR"/>
+        </w:rPr>
+        <w:instrText xml:space="preserve"> ADDIN EN.REFLIST </w:instrText>
+      </w:r>
+      <w:r>
+        <w:rPr>
+          <w:lang w:val="en-GB"/>
+        </w:rPr>
+        <w:fldChar w:fldCharType="separate"/>
+      </w:r>
+      <w:r>
+        <w:rPr>
+          <w:noProof/>
+          <w:lang w:val="fr-FR"/>
+        </w:rPr>
+        <w:t>1.</w:t>
+      </w:r>
+      <w:r>
+        <w:rPr>
+          <w:noProof/>
+          <w:lang w:val="fr-FR"/>
+        </w:rPr>
+        <w:tab/>
+        <w:t xml:space="preserve">Martens, L. et al. PRIDE: the proteomics identifications database. </w:t>
+      </w:r>
+      <w:r>
+        <w:rPr>
+          <w:i/>
+          <w:noProof/>
+          <w:lang w:val="fr-FR"/>
+        </w:rPr>
+        <w:t>Proteomics</w:t>
+      </w:r>
+      <w:r>
+        <w:rPr>
+          <w:noProof/>
+          <w:lang w:val="fr-FR"/>
+        </w:rPr>
+        <w:t xml:space="preserve"> </w:t>
+      </w:r>
+      <w:r>
+        <w:rPr>
+          <w:b/>
+          <w:noProof/>
+          <w:lang w:val="fr-FR"/>
+        </w:rPr>
+        <w:t>5</w:t>
+      </w:r>
+      <w:r>
+        <w:rPr>
+          <w:noProof/>
+          <w:lang w:val="fr-FR"/>
+        </w:rPr>
+        <w:t>, 3537-3545 (2005).</w:t>
+      </w:r>
+    </w:p>
+    <w:p>
+      <w:pPr>
+        <w:spacing w:after="0" w:line="240" w:lineRule="auto"/>
+        <w:ind w:left="720" w:hanging="720"/>
+        <w:rPr>
+          <w:noProof/>
+          <w:lang w:val="fr-FR"/>
+        </w:rPr>
+      </w:pPr>
+      <w:r>
+        <w:rPr>
+          <w:noProof/>
+          <w:lang w:val="fr-FR"/>
+        </w:rPr>
+        <w:t>2.</w:t>
+      </w:r>
+      <w:r>
+        <w:rPr>
+          <w:noProof/>
+          <w:lang w:val="fr-FR"/>
+        </w:rPr>
+        <w:tab/>
+        <w:t xml:space="preserve">Jones, A.R. et al. The mzIdentML data standard for mass spectrometry-based proteomics results. </w:t>
+      </w:r>
+      <w:r>
+        <w:rPr>
+          <w:i/>
+          <w:noProof/>
+          <w:lang w:val="fr-FR"/>
+        </w:rPr>
+        <w:t>Mol Cell Proteomics</w:t>
+      </w:r>
+      <w:r>
+        <w:rPr>
+          <w:noProof/>
+          <w:lang w:val="fr-FR"/>
+        </w:rPr>
+        <w:t xml:space="preserve"> </w:t>
+      </w:r>
+      <w:r>
+        <w:rPr>
+          <w:b/>
+          <w:noProof/>
+          <w:lang w:val="fr-FR"/>
+        </w:rPr>
+        <w:t>11</w:t>
+      </w:r>
+      <w:r>
+        <w:rPr>
+          <w:noProof/>
+          <w:lang w:val="fr-FR"/>
+        </w:rPr>
+        <w:t>, M111 014381 (2012).</w:t>
+      </w:r>
+    </w:p>
+    <w:p>
+      <w:pPr>
+        <w:spacing w:after="0" w:line="240" w:lineRule="auto"/>
         <w:ind w:left="720" w:hanging="720"/>
         <w:rPr>
           <w:rFonts w:cs="Calibri"/>
@@ -678,97 +1039,9 @@
           <w:lang w:val="fr-FR"/>
         </w:rPr>
       </w:pPr>
-      <w:r>
-        <w:rPr>
-          <w:lang w:val="en-GB"/>
-        </w:rPr>
-        <w:fldChar w:fldCharType="begin"/>
-      </w:r>
-      <w:r>
-        <w:rPr>
-          <w:lang w:val="fr-FR"/>
-        </w:rPr>
-        <w:instrText xml:space="preserve"> ADDIN EN.REFLIST </w:instrText>
-      </w:r>
-      <w:r>
-        <w:rPr>
-          <w:lang w:val="en-GB"/>
-        </w:rPr>
-        <w:fldChar w:fldCharType="separate"/>
-      </w:r>
-      <w:bookmarkStart w:id="1" w:name="_ENREF_1"/>
-      <w:r>
-        <w:rPr>
-          <w:rFonts w:cs="Calibri"/>
-          <w:noProof/>
-          <w:lang w:val="fr-FR"/>
-        </w:rPr>
-        <w:t>1.</w:t>
-      </w:r>
-      <w:r>
-        <w:rPr>
-          <w:rFonts w:cs="Calibri"/>
-          <w:noProof/>
-          <w:lang w:val="fr-FR"/>
-        </w:rPr>
-        <w:tab/>
-        <w:t xml:space="preserve">Martens, L. et al. </w:t>
-      </w:r>
-      <w:r>
-        <w:rPr>
-          <w:rFonts w:cs="Calibri"/>
-          <w:noProof/>
-        </w:rPr>
-        <w:t xml:space="preserve">PRIDE: the proteomics identifications database. </w:t>
-      </w:r>
-      <w:r>
-        <w:rPr>
-          <w:rFonts w:cs="Calibri"/>
-          <w:i/>
-          <w:noProof/>
-          <w:lang w:val="fr-FR"/>
-        </w:rPr>
-        <w:t>Proteomics</w:t>
-      </w:r>
-      <w:r>
-        <w:rPr>
-          <w:rFonts w:cs="Calibri"/>
-          <w:noProof/>
-          <w:lang w:val="fr-FR"/>
-        </w:rPr>
-        <w:t xml:space="preserve"> </w:t>
-      </w:r>
-      <w:r>
-        <w:rPr>
-          <w:rFonts w:cs="Calibri"/>
-          <w:b/>
-          <w:noProof/>
-          <w:lang w:val="fr-FR"/>
-        </w:rPr>
-        <w:t>5</w:t>
-      </w:r>
-      <w:r>
-        <w:rPr>
-          <w:rFonts w:cs="Calibri"/>
-          <w:noProof/>
-          <w:lang w:val="fr-FR"/>
-        </w:rPr>
-        <w:t>, 3537-3545 (2005).</w:t>
-      </w:r>
-      <w:bookmarkEnd w:id="1"/>
     </w:p>
     <w:p>
       <w:pPr>
-        <w:spacing w:line="240" w:lineRule="auto"/>
-        <w:rPr>
-          <w:rFonts w:cs="Calibri"/>
-          <w:noProof/>
-          <w:lang w:val="fr-FR"/>
-        </w:rPr>
-      </w:pPr>
-    </w:p>
-    <w:p>
-      <w:pPr>
         <w:rPr>
           <w:lang w:val="en-GB"/>
         </w:rPr>
@@ -781,8 +1054,8 @@
       </w:r>
     </w:p>
     <w:sectPr>
-      <w:headerReference w:type="default" r:id="rId11"/>
-      <w:footerReference w:type="default" r:id="rId12"/>
+      <w:headerReference w:type="default" r:id="rId10"/>
+      <w:footerReference w:type="default" r:id="rId11"/>
       <w:pgSz w:w="12240" w:h="15840"/>
       <w:pgMar w:top="1440" w:right="1440" w:bottom="1440" w:left="1440" w:header="708" w:footer="708" w:gutter="0"/>
       <w:cols w:space="708"/>
@@ -793,7 +1066,7 @@
 </file>
 
 <file path=word/endnotes.xml><?xml version="1.0" encoding="utf-8"?>
-<w:endnotes xmlns:wpc="http://schemas.microsoft.com/office/word/2010/wordprocessingCanvas" xmlns:mc="http://schemas.openxmlformats.org/markup-compatibility/2006" xmlns:o="urn:schemas-microsoft-com:office:office" xmlns:r="http://schemas.openxmlformats.org/officeDocument/2006/relationships" xmlns:m="http://schemas.openxmlformats.org/officeDocument/2006/math" xmlns:v="urn:schemas-microsoft-com:vml" xmlns:wp14="http://schemas.microsoft.com/office/word/2010/wordprocessingDrawing" xmlns:wp="http://schemas.openxmlformats.org/drawingml/2006/wordprocessingDrawing" xmlns:w10="urn:schemas-microsoft-com:office:word" xmlns:w="http://schemas.openxmlformats.org/wordprocessingml/2006/main" xmlns:w14="http://schemas.microsoft.com/office/word/2010/wordml" xmlns:wpg="http://schemas.microsoft.com/office/word/2010/wordprocessingGroup" xmlns:wpi="http://schemas.microsoft.com/office/word/2010/wordprocessingInk" xmlns:wne="http://schemas.microsoft.com/office/word/2006/wordml" xmlns:wps="http://schemas.microsoft.com/office/word/2010/wordprocessingShape" mc:Ignorable="w14 wp14">
+<w:endnotes xmlns:ve="http://schemas.openxmlformats.org/markup-compatibility/2006" xmlns:o="urn:schemas-microsoft-com:office:office" xmlns:r="http://schemas.openxmlformats.org/officeDocument/2006/relationships" xmlns:m="http://schemas.openxmlformats.org/officeDocument/2006/math" xmlns:v="urn:schemas-microsoft-com:vml" xmlns:wp="http://schemas.openxmlformats.org/drawingml/2006/wordprocessingDrawing" xmlns:w10="urn:schemas-microsoft-com:office:word" xmlns:w="http://schemas.openxmlformats.org/wordprocessingml/2006/main" xmlns:wne="http://schemas.microsoft.com/office/word/2006/wordml">
   <w:endnote w:type="separator" w:id="-1">
     <w:p>
       <w:pPr>
@@ -818,7 +1091,7 @@
 </file>
 
 <file path=word/footer1.xml><?xml version="1.0" encoding="utf-8"?>
-<w:ftr xmlns:wpc="http://schemas.microsoft.com/office/word/2010/wordprocessingCanvas" xmlns:mc="http://schemas.openxmlformats.org/markup-compatibility/2006" xmlns:o="urn:schemas-microsoft-com:office:office" xmlns:r="http://schemas.openxmlformats.org/officeDocument/2006/relationships" xmlns:m="http://schemas.openxmlformats.org/officeDocument/2006/math" xmlns:v="urn:schemas-microsoft-com:vml" xmlns:wp14="http://schemas.microsoft.com/office/word/2010/wordprocessingDrawing" xmlns:wp="http://schemas.openxmlformats.org/drawingml/2006/wordprocessingDrawing" xmlns:w10="urn:schemas-microsoft-com:office:word" xmlns:w="http://schemas.openxmlformats.org/wordprocessingml/2006/main" xmlns:w14="http://schemas.microsoft.com/office/word/2010/wordml" xmlns:wpg="http://schemas.microsoft.com/office/word/2010/wordprocessingGroup" xmlns:wpi="http://schemas.microsoft.com/office/word/2010/wordprocessingInk" xmlns:wne="http://schemas.microsoft.com/office/word/2006/wordml" xmlns:wps="http://schemas.microsoft.com/office/word/2010/wordprocessingShape" mc:Ignorable="w14 wp14">
+<w:ftr xmlns:ve="http://schemas.openxmlformats.org/markup-compatibility/2006" xmlns:o="urn:schemas-microsoft-com:office:office" xmlns:r="http://schemas.openxmlformats.org/officeDocument/2006/relationships" xmlns:m="http://schemas.openxmlformats.org/officeDocument/2006/math" xmlns:v="urn:schemas-microsoft-com:vml" xmlns:wp="http://schemas.openxmlformats.org/drawingml/2006/wordprocessingDrawing" xmlns:w10="urn:schemas-microsoft-com:office:word" xmlns:w="http://schemas.openxmlformats.org/wordprocessingml/2006/main" xmlns:wne="http://schemas.microsoft.com/office/word/2006/wordml">
   <w:p>
     <w:pPr>
       <w:pBdr>
@@ -916,7 +1189,7 @@
         <w:b/>
         <w:noProof/>
       </w:rPr>
-      <w:t>2</w:t>
+      <w:t>1</w:t>
     </w:r>
     <w:r>
       <w:rPr>
@@ -963,7 +1236,7 @@
 </file>
 
 <file path=word/footnotes.xml><?xml version="1.0" encoding="utf-8"?>
-<w:footnotes xmlns:wpc="http://schemas.microsoft.com/office/word/2010/wordprocessingCanvas" xmlns:mc="http://schemas.openxmlformats.org/markup-compatibility/2006" xmlns:o="urn:schemas-microsoft-com:office:office" xmlns:r="http://schemas.openxmlformats.org/officeDocument/2006/relationships" xmlns:m="http://schemas.openxmlformats.org/officeDocument/2006/math" xmlns:v="urn:schemas-microsoft-com:vml" xmlns:wp14="http://schemas.microsoft.com/office/word/2010/wordprocessingDrawing" xmlns:wp="http://schemas.openxmlformats.org/drawingml/2006/wordprocessingDrawing" xmlns:w10="urn:schemas-microsoft-com:office:word" xmlns:w="http://schemas.openxmlformats.org/wordprocessingml/2006/main" xmlns:w14="http://schemas.microsoft.com/office/word/2010/wordml" xmlns:wpg="http://schemas.microsoft.com/office/word/2010/wordprocessingGroup" xmlns:wpi="http://schemas.microsoft.com/office/word/2010/wordprocessingInk" xmlns:wne="http://schemas.microsoft.com/office/word/2006/wordml" xmlns:wps="http://schemas.microsoft.com/office/word/2010/wordprocessingShape" mc:Ignorable="w14 wp14">
+<w:footnotes xmlns:ve="http://schemas.openxmlformats.org/markup-compatibility/2006" xmlns:o="urn:schemas-microsoft-com:office:office" xmlns:r="http://schemas.openxmlformats.org/officeDocument/2006/relationships" xmlns:m="http://schemas.openxmlformats.org/officeDocument/2006/math" xmlns:v="urn:schemas-microsoft-com:vml" xmlns:wp="http://schemas.openxmlformats.org/drawingml/2006/wordprocessingDrawing" xmlns:w10="urn:schemas-microsoft-com:office:word" xmlns:w="http://schemas.openxmlformats.org/wordprocessingml/2006/main" xmlns:wne="http://schemas.microsoft.com/office/word/2006/wordml">
   <w:footnote w:type="separator" w:id="-1">
     <w:p>
       <w:pPr>
@@ -988,7 +1261,7 @@
 </file>
 
 <file path=word/header1.xml><?xml version="1.0" encoding="utf-8"?>
-<w:hdr xmlns:wpc="http://schemas.microsoft.com/office/word/2010/wordprocessingCanvas" xmlns:mc="http://schemas.openxmlformats.org/markup-compatibility/2006" xmlns:o="urn:schemas-microsoft-com:office:office" xmlns:r="http://schemas.openxmlformats.org/officeDocument/2006/relationships" xmlns:m="http://schemas.openxmlformats.org/officeDocument/2006/math" xmlns:v="urn:schemas-microsoft-com:vml" xmlns:wp14="http://schemas.microsoft.com/office/word/2010/wordprocessingDrawing" xmlns:wp="http://schemas.openxmlformats.org/drawingml/2006/wordprocessingDrawing" xmlns:w10="urn:schemas-microsoft-com:office:word" xmlns:w="http://schemas.openxmlformats.org/wordprocessingml/2006/main" xmlns:w14="http://schemas.microsoft.com/office/word/2010/wordml" xmlns:wpg="http://schemas.microsoft.com/office/word/2010/wordprocessingGroup" xmlns:wpi="http://schemas.microsoft.com/office/word/2010/wordprocessingInk" xmlns:wne="http://schemas.microsoft.com/office/word/2006/wordml" xmlns:wps="http://schemas.microsoft.com/office/word/2010/wordprocessingShape" mc:Ignorable="w14 wp14">
+<w:hdr xmlns:ve="http://schemas.openxmlformats.org/markup-compatibility/2006" xmlns:o="urn:schemas-microsoft-com:office:office" xmlns:r="http://schemas.openxmlformats.org/officeDocument/2006/relationships" xmlns:m="http://schemas.openxmlformats.org/officeDocument/2006/math" xmlns:v="urn:schemas-microsoft-com:vml" xmlns:wp="http://schemas.openxmlformats.org/drawingml/2006/wordprocessingDrawing" xmlns:w10="urn:schemas-microsoft-com:office:word" xmlns:w="http://schemas.openxmlformats.org/wordprocessingml/2006/main" xmlns:wne="http://schemas.microsoft.com/office/word/2006/wordml">
   <w:p>
     <w:pPr>
       <w:pStyle w:val="Header"/>
@@ -1086,7 +1359,7 @@
 </file>
 
 <file path=word/numbering.xml><?xml version="1.0" encoding="utf-8"?>
-<w:numbering xmlns:wpc="http://schemas.microsoft.com/office/word/2010/wordprocessingCanvas" xmlns:mc="http://schemas.openxmlformats.org/markup-compatibility/2006" xmlns:o="urn:schemas-microsoft-com:office:office" xmlns:r="http://schemas.openxmlformats.org/officeDocument/2006/relationships" xmlns:m="http://schemas.openxmlformats.org/officeDocument/2006/math" xmlns:v="urn:schemas-microsoft-com:vml" xmlns:wp14="http://schemas.microsoft.com/office/word/2010/wordprocessingDrawing" xmlns:wp="http://schemas.openxmlformats.org/drawingml/2006/wordprocessingDrawing" xmlns:w10="urn:schemas-microsoft-com:office:word" xmlns:w="http://schemas.openxmlformats.org/wordprocessingml/2006/main" xmlns:w14="http://schemas.microsoft.com/office/word/2010/wordml" xmlns:wpg="http://schemas.microsoft.com/office/word/2010/wordprocessingGroup" xmlns:wpi="http://schemas.microsoft.com/office/word/2010/wordprocessingInk" xmlns:wne="http://schemas.microsoft.com/office/word/2006/wordml" xmlns:wps="http://schemas.microsoft.com/office/word/2010/wordprocessingShape" mc:Ignorable="w14 wp14">
+<w:numbering xmlns:ve="http://schemas.openxmlformats.org/markup-compatibility/2006" xmlns:o="urn:schemas-microsoft-com:office:office" xmlns:r="http://schemas.openxmlformats.org/officeDocument/2006/relationships" xmlns:m="http://schemas.openxmlformats.org/officeDocument/2006/math" xmlns:v="urn:schemas-microsoft-com:vml" xmlns:wp="http://schemas.openxmlformats.org/drawingml/2006/wordprocessingDrawing" xmlns:w10="urn:schemas-microsoft-com:office:word" xmlns:w="http://schemas.openxmlformats.org/wordprocessingml/2006/main" xmlns:wne="http://schemas.microsoft.com/office/word/2006/wordml">
   <w:abstractNum w:abstractNumId="0">
     <w:nsid w:val="00000001"/>
     <w:multiLevelType w:val="multilevel"/>
@@ -2862,7 +3135,7 @@
 </file>
 
 <file path=word/styles.xml><?xml version="1.0" encoding="utf-8"?>
-<w:styles xmlns:mc="http://schemas.openxmlformats.org/markup-compatibility/2006" xmlns:r="http://schemas.openxmlformats.org/officeDocument/2006/relationships" xmlns:w="http://schemas.openxmlformats.org/wordprocessingml/2006/main" xmlns:w14="http://schemas.microsoft.com/office/word/2010/wordml" mc:Ignorable="w14">
+<w:styles xmlns:r="http://schemas.openxmlformats.org/officeDocument/2006/relationships" xmlns:w="http://schemas.openxmlformats.org/wordprocessingml/2006/main">
   <w:docDefaults>
     <w:rPrDefault>
       <w:rPr>
@@ -3059,6 +3332,7 @@
     <w:uiPriority w:val="99"/>
     <w:semiHidden/>
     <w:unhideWhenUsed/>
+    <w:qFormat/>
     <w:tblPr>
       <w:tblInd w:w="0" w:type="dxa"/>
       <w:tblCellMar>
@@ -4557,7 +4831,7 @@
 </file>
 
 <file path=customXml/itemProps1.xml><?xml version="1.0" encoding="utf-8"?>
-<ds:datastoreItem xmlns:ds="http://schemas.openxmlformats.org/officeDocument/2006/customXml" ds:itemID="{59F02CAA-7F6C-4CDC-9246-2943C751C5B3}">
+<ds:datastoreItem xmlns:ds="http://schemas.openxmlformats.org/officeDocument/2006/customXml" ds:itemID="{F913BE95-8D84-441F-A216-5BEE25ADFA67}">
   <ds:schemaRefs>
     <ds:schemaRef ds:uri="http://schemas.openxmlformats.org/officeDocument/2006/bibliography"/>
   </ds:schemaRefs>

</xml_diff>